<commit_message>
projektbericht mit tipps erweitert
</commit_message>
<xml_diff>
--- a/Projektbericht.docx
+++ b/Projektbericht.docx
@@ -47,17 +47,8 @@
           <w:rFonts w:ascii="Calibri" w:hAnsi="Calibri" w:cs="Calibri"/>
           <w:color w:val="000000" w:themeColor="text1"/>
         </w:rPr>
-        <w:t xml:space="preserve">Mustafa Drescher, Jonas Jäger, Muhammad Tariq und Noah </w:t>
-      </w:r>
-      <w:proofErr w:type="spellStart"/>
-      <w:r>
-        <w:rPr>
-          <w:rFonts w:ascii="Calibri" w:hAnsi="Calibri" w:cs="Calibri"/>
-          <w:color w:val="000000" w:themeColor="text1"/>
-        </w:rPr>
-        <w:t>Weisbrod</w:t>
-      </w:r>
-      <w:proofErr w:type="spellEnd"/>
+        <w:t>Mustafa Drescher, Jonas Jäger, Muhammad Tariq und Noah Weisbrod</w:t>
+      </w:r>
     </w:p>
     <w:p>
       <w:pPr>
@@ -765,7 +756,46 @@
           <w:rFonts w:ascii="Calibri" w:hAnsi="Calibri" w:cs="Calibri"/>
           <w:color w:val="000000" w:themeColor="text1"/>
         </w:rPr>
-        <w:t xml:space="preserve">PyQt5. Obwohl dieses </w:t>
+        <w:t xml:space="preserve">PyQt5. Obwohl dieses Modul relativ alt ist, ermöglicht es die Integration </w:t>
+      </w:r>
+      <w:r>
+        <w:rPr>
+          <w:rFonts w:ascii="Calibri" w:hAnsi="Calibri" w:cs="Calibri"/>
+          <w:color w:val="000000" w:themeColor="text1"/>
+        </w:rPr>
+        <w:t xml:space="preserve">des </w:t>
+      </w:r>
+      <w:proofErr w:type="spellStart"/>
+      <w:r>
+        <w:rPr>
+          <w:rFonts w:ascii="Calibri" w:hAnsi="Calibri" w:cs="Calibri"/>
+          <w:color w:val="000000" w:themeColor="text1"/>
+        </w:rPr>
+        <w:t>lightweight_chart</w:t>
+      </w:r>
+      <w:proofErr w:type="spellEnd"/>
+      <w:r>
+        <w:rPr>
+          <w:rFonts w:ascii="Calibri" w:hAnsi="Calibri" w:cs="Calibri"/>
+          <w:color w:val="000000" w:themeColor="text1"/>
+        </w:rPr>
+        <w:t xml:space="preserve">-Moduls mit Standard-GUI Elementen, wie z.B. Buttons und Textanzeigen Das </w:t>
+      </w:r>
+      <w:proofErr w:type="spellStart"/>
+      <w:r>
+        <w:rPr>
+          <w:rFonts w:ascii="Calibri" w:hAnsi="Calibri" w:cs="Calibri"/>
+          <w:color w:val="000000" w:themeColor="text1"/>
+        </w:rPr>
+        <w:t>lightweight_chart</w:t>
+      </w:r>
+      <w:proofErr w:type="spellEnd"/>
+      <w:r>
+        <w:rPr>
+          <w:rFonts w:ascii="Calibri" w:hAnsi="Calibri" w:cs="Calibri"/>
+          <w:color w:val="000000" w:themeColor="text1"/>
+        </w:rPr>
+        <w:t xml:space="preserve"> ist ein Modul, mit dessen Hilfe die Dataframe, die den Aktienkurs abbildet, als </w:t>
       </w:r>
       <w:proofErr w:type="gramStart"/>
       <w:r>
@@ -773,7 +803,23 @@
           <w:rFonts w:ascii="Calibri" w:hAnsi="Calibri" w:cs="Calibri"/>
           <w:color w:val="000000" w:themeColor="text1"/>
         </w:rPr>
-        <w:t>Modul relativ</w:t>
+        <w:t xml:space="preserve">eine </w:t>
+      </w:r>
+      <w:proofErr w:type="spellStart"/>
+      <w:r>
+        <w:rPr>
+          <w:rFonts w:ascii="Calibri" w:hAnsi="Calibri" w:cs="Calibri"/>
+          <w:color w:val="000000" w:themeColor="text1"/>
+        </w:rPr>
+        <w:t>Candlestick</w:t>
+      </w:r>
+      <w:proofErr w:type="spellEnd"/>
+      <w:r>
+        <w:rPr>
+          <w:rFonts w:ascii="Calibri" w:hAnsi="Calibri" w:cs="Calibri"/>
+          <w:color w:val="000000" w:themeColor="text1"/>
+        </w:rPr>
+        <w:t>-Chart</w:t>
       </w:r>
       <w:proofErr w:type="gramEnd"/>
       <w:r>
@@ -781,62 +827,7 @@
           <w:rFonts w:ascii="Calibri" w:hAnsi="Calibri" w:cs="Calibri"/>
           <w:color w:val="000000" w:themeColor="text1"/>
         </w:rPr>
-        <w:t xml:space="preserve"> alt ist, ermöglicht es die Integration </w:t>
-      </w:r>
-      <w:r>
-        <w:rPr>
-          <w:rFonts w:ascii="Calibri" w:hAnsi="Calibri" w:cs="Calibri"/>
-          <w:color w:val="000000" w:themeColor="text1"/>
-        </w:rPr>
-        <w:t xml:space="preserve">des </w:t>
-      </w:r>
-      <w:proofErr w:type="spellStart"/>
-      <w:r>
-        <w:rPr>
-          <w:rFonts w:ascii="Calibri" w:hAnsi="Calibri" w:cs="Calibri"/>
-          <w:color w:val="000000" w:themeColor="text1"/>
-        </w:rPr>
-        <w:t>lightweight_chart</w:t>
-      </w:r>
-      <w:proofErr w:type="spellEnd"/>
-      <w:r>
-        <w:rPr>
-          <w:rFonts w:ascii="Calibri" w:hAnsi="Calibri" w:cs="Calibri"/>
-          <w:color w:val="000000" w:themeColor="text1"/>
-        </w:rPr>
-        <w:t xml:space="preserve">-Moduls mit Standard-GUI Elementen, wie z.B. Buttons und Textanzeigen Das </w:t>
-      </w:r>
-      <w:proofErr w:type="spellStart"/>
-      <w:r>
-        <w:rPr>
-          <w:rFonts w:ascii="Calibri" w:hAnsi="Calibri" w:cs="Calibri"/>
-          <w:color w:val="000000" w:themeColor="text1"/>
-        </w:rPr>
-        <w:t>lightweight_chart</w:t>
-      </w:r>
-      <w:proofErr w:type="spellEnd"/>
-      <w:r>
-        <w:rPr>
-          <w:rFonts w:ascii="Calibri" w:hAnsi="Calibri" w:cs="Calibri"/>
-          <w:color w:val="000000" w:themeColor="text1"/>
-        </w:rPr>
-        <w:t xml:space="preserve"> ist ein Modul, mit dessen Hilfe die Dataframe, die den Aktienkurs abbildet, als eine </w:t>
-      </w:r>
-      <w:proofErr w:type="spellStart"/>
-      <w:r>
-        <w:rPr>
-          <w:rFonts w:ascii="Calibri" w:hAnsi="Calibri" w:cs="Calibri"/>
-          <w:color w:val="000000" w:themeColor="text1"/>
-        </w:rPr>
-        <w:t>Candlestick</w:t>
-      </w:r>
-      <w:proofErr w:type="spellEnd"/>
-      <w:r>
-        <w:rPr>
-          <w:rFonts w:ascii="Calibri" w:hAnsi="Calibri" w:cs="Calibri"/>
-          <w:color w:val="000000" w:themeColor="text1"/>
-        </w:rPr>
-        <w:t>-Chart veranschaulicht werden kann.</w:t>
+        <w:t xml:space="preserve"> veranschaulicht werden kann.</w:t>
       </w:r>
     </w:p>
     <w:p>
@@ -965,21 +956,32 @@
       <w:pPr>
         <w:pStyle w:val="berschrift2"/>
       </w:pPr>
-      <w:r>
-        <w:t>Einsatz von KI(</w:t>
-      </w:r>
-      <w:proofErr w:type="spellStart"/>
-      <w:r>
-        <w:t>ChatGPT</w:t>
-      </w:r>
-      <w:proofErr w:type="spellEnd"/>
-      <w:r>
-        <w:t>)</w:t>
+      <w:bookmarkStart w:id="0" w:name="_Hlk174311313"/>
+      <w:r>
+        <w:t>Tipps zur Nutzung</w:t>
       </w:r>
     </w:p>
     <w:p>
       <w:r>
-        <w:t xml:space="preserve">In dem Projekt wurde </w:t>
+        <w:t>Beim Start des Frontend Programmes (tradingviewgui.py) ist die Angabe eines Namens notwendig. Alle anderen Felder sind freiwillig, aber anpassbar. Mit Hilfe des Speed Multiplier lässt sich das Spiel beschleunigen. Bei einem Multiplier von 60 erhält man beispielsweise eine Ein-Minuten-Kerzen pro Sekunde. Die Spieldauer ist in Minuten anzugeben. Bei Angabe von Kommazahlen wird abgerundet. Das Startdatum ist selbst wählbar (z.B. 2023-03-01 10:05). Jedoch sind hier die Schließzeiten der Börsen zu berücksichtigen. Es kann also sein, dass das Chart sich zunächst bei bestimmter Wahl eines Datums nicht verändert. Möchte man im Multiplayer spielen so ist server.py als erstes zu starten.</w:t>
+      </w:r>
+    </w:p>
+    <w:p/>
+    <w:p>
+      <w:pPr>
+        <w:pStyle w:val="berschrift2"/>
+      </w:pPr>
+      <w:r>
+        <w:t xml:space="preserve">Einsatz </w:t>
+      </w:r>
+      <w:bookmarkStart w:id="1" w:name="_Hlk174311333"/>
+      <w:bookmarkEnd w:id="0"/>
+      <w:r>
+        <w:t xml:space="preserve">von </w:t>
+      </w:r>
+      <w:bookmarkEnd w:id="1"/>
+      <w:r>
+        <w:t>KI(</w:t>
       </w:r>
       <w:proofErr w:type="spellStart"/>
       <w:r>
@@ -987,6 +989,27 @@
       </w:r>
       <w:proofErr w:type="spellEnd"/>
       <w:r>
+        <w:t>)</w:t>
+      </w:r>
+    </w:p>
+    <w:p>
+      <w:r>
+        <w:t xml:space="preserve">In </w:t>
+      </w:r>
+      <w:bookmarkStart w:id="2" w:name="_Hlk174311357"/>
+      <w:r>
+        <w:t xml:space="preserve">dem </w:t>
+      </w:r>
+      <w:bookmarkEnd w:id="2"/>
+      <w:r>
+        <w:t xml:space="preserve">Projekt wurde </w:t>
+      </w:r>
+      <w:proofErr w:type="spellStart"/>
+      <w:r>
+        <w:t>ChatGPT</w:t>
+      </w:r>
+      <w:proofErr w:type="spellEnd"/>
+      <w:r>
         <w:t xml:space="preserve"> unter anderem</w:t>
       </w:r>
       <w:r>
@@ -998,22 +1021,13 @@
       </w:r>
       <w:proofErr w:type="spellEnd"/>
       <w:r>
-        <w:t xml:space="preserve">. Außerdem </w:t>
-      </w:r>
-      <w:r>
-        <w:t>wurde</w:t>
+        <w:t>. Außerdem wurde</w:t>
       </w:r>
       <w:r>
         <w:t xml:space="preserve"> die KI </w:t>
       </w:r>
       <w:r>
-        <w:t xml:space="preserve">eingesetzt, um bestimmte Codebereiche zu optimieren, </w:t>
-      </w:r>
-      <w:r>
-        <w:t>wie z.B.</w:t>
-      </w:r>
-      <w:r>
-        <w:t xml:space="preserve"> bei der Verarbeitung von </w:t>
+        <w:t xml:space="preserve">eingesetzt, um bestimmte Codebereiche zu optimieren, wie z.B. bei der Verarbeitung von </w:t>
       </w:r>
       <w:proofErr w:type="spellStart"/>
       <w:r>
@@ -1029,10 +1043,7 @@
       </w:r>
       <w:proofErr w:type="spellEnd"/>
       <w:r>
-        <w:t>-Objekten</w:t>
-      </w:r>
-      <w:r>
-        <w:t xml:space="preserve">. Auch </w:t>
+        <w:t xml:space="preserve">-Objekten. Auch </w:t>
       </w:r>
       <w:r>
         <w:t>bei</w:t>
@@ -2186,7 +2197,6 @@
   <w:style w:type="character" w:default="1" w:styleId="Absatz-Standardschriftart">
     <w:name w:val="Default Paragraph Font"/>
     <w:uiPriority w:val="1"/>
-    <w:semiHidden/>
     <w:unhideWhenUsed/>
   </w:style>
   <w:style w:type="table" w:default="1" w:styleId="NormaleTabelle">

</xml_diff>